<commit_message>
Update Listes matérielles pour développement web.docx
</commit_message>
<xml_diff>
--- a/Cyril/Listes matérielles pour développement web.docx
+++ b/Cyril/Listes matérielles pour développement web.docx
@@ -14,7 +14,37 @@
           <w:b/>
           <w:sz w:val="28"/>
         </w:rPr>
-        <w:t xml:space="preserve">Listes matérielles </w:t>
+        <w:t>Listes</w:t>
+      </w:r>
+      <w:r>
+        <w:rPr>
+          <w:b/>
+          <w:sz w:val="28"/>
+        </w:rPr>
+        <w:t xml:space="preserve"> des</w:t>
+      </w:r>
+      <w:r>
+        <w:rPr>
+          <w:b/>
+          <w:sz w:val="28"/>
+        </w:rPr>
+        <w:t xml:space="preserve"> matériel</w:t>
+      </w:r>
+      <w:r>
+        <w:rPr>
+          <w:b/>
+          <w:sz w:val="28"/>
+        </w:rPr>
+        <w:t>s</w:t>
+      </w:r>
+      <w:bookmarkStart w:id="0" w:name="_GoBack"/>
+      <w:bookmarkEnd w:id="0"/>
+      <w:r>
+        <w:rPr>
+          <w:b/>
+          <w:sz w:val="28"/>
+        </w:rPr>
+        <w:t xml:space="preserve"> </w:t>
       </w:r>
       <w:r>
         <w:rPr>
@@ -3836,19 +3866,7 @@
         <w:rPr>
           <w:sz w:val="24"/>
         </w:rPr>
-        <w:t xml:space="preserve">Note de musique au clair </w:t>
-      </w:r>
-      <w:r>
-        <w:rPr>
-          <w:sz w:val="24"/>
-        </w:rPr>
-        <w:t>de la lune</w:t>
-      </w:r>
-      <w:r>
-        <w:rPr>
-          <w:sz w:val="24"/>
-        </w:rPr>
-        <w:t> :</w:t>
+        <w:t>Note de musique au clair de la lune :</w:t>
       </w:r>
     </w:p>
     <w:p>
@@ -4178,8 +4196,6 @@
         </w:rPr>
         <w:t xml:space="preserve">Fréquence : </w:t>
       </w:r>
-      <w:bookmarkStart w:id="0" w:name="_GoBack"/>
-      <w:bookmarkEnd w:id="0"/>
     </w:p>
     <w:tbl>
       <w:tblPr>

</xml_diff>